<commit_message>
cambio R 4.31 por 0.082 en kp=kc*(RT)An
</commit_message>
<xml_diff>
--- a/Tema 4. Parte 2. Equilibrio.docx
+++ b/Tema 4. Parte 2. Equilibrio.docx
@@ -1,6 +1,6 @@
 
 <file path=word/document.xml><?xml version="1.0" encoding="utf-8"?>
-<w:document xmlns:wpc="http://schemas.microsoft.com/office/word/2010/wordprocessingCanvas" xmlns:cx="http://schemas.microsoft.com/office/drawing/2014/chartex" xmlns:cx1="http://schemas.microsoft.com/office/drawing/2015/9/8/chartex" xmlns:cx2="http://schemas.microsoft.com/office/drawing/2015/10/21/chartex" xmlns:cx3="http://schemas.microsoft.com/office/drawing/2016/5/9/chartex" xmlns:cx4="http://schemas.microsoft.com/office/drawing/2016/5/10/chartex" xmlns:cx5="http://schemas.microsoft.com/office/drawing/2016/5/11/chartex" xmlns:cx6="http://schemas.microsoft.com/office/drawing/2016/5/12/chartex" xmlns:cx7="http://schemas.microsoft.com/office/drawing/2016/5/13/chartex" xmlns:cx8="http://schemas.microsoft.com/office/drawing/2016/5/14/chartex" xmlns:mc="http://schemas.openxmlformats.org/markup-compatibility/2006" xmlns:aink="http://schemas.microsoft.com/office/drawing/2016/ink" xmlns:am3d="http://schemas.microsoft.com/office/drawing/2017/model3d" xmlns:o="urn:schemas-microsoft-com:office:office" xmlns:oel="http://schemas.microsoft.com/office/2019/extlst" xmlns:r="http://schemas.openxmlformats.org/officeDocument/2006/relationships" xmlns:m="http://schemas.openxmlformats.org/officeDocument/2006/math" xmlns:v="urn:schemas-microsoft-com:vml" xmlns:wp14="http://schemas.microsoft.com/office/word/2010/wordprocessingDrawing" xmlns:wp="http://schemas.openxmlformats.org/drawingml/2006/wordprocessingDrawing" xmlns:w10="urn:schemas-microsoft-com:office:word" xmlns:w="http://schemas.openxmlformats.org/wordprocessingml/2006/main" xmlns:w14="http://schemas.microsoft.com/office/word/2010/wordml" xmlns:w15="http://schemas.microsoft.com/office/word/2012/wordml" xmlns:w16cex="http://schemas.microsoft.com/office/word/2018/wordml/cex" xmlns:w16cid="http://schemas.microsoft.com/office/word/2016/wordml/cid" xmlns:w16="http://schemas.microsoft.com/office/word/2018/wordml" xmlns:w16sdtdh="http://schemas.microsoft.com/office/word/2020/wordml/sdtdatahash" xmlns:w16se="http://schemas.microsoft.com/office/word/2015/wordml/symex" xmlns:wpg="http://schemas.microsoft.com/office/word/2010/wordprocessingGroup" xmlns:wpi="http://schemas.microsoft.com/office/word/2010/wordprocessingInk" xmlns:wne="http://schemas.microsoft.com/office/word/2006/wordml" xmlns:wps="http://schemas.microsoft.com/office/word/2010/wordprocessingShape" mc:Ignorable="w14 w15 w16se w16cid w16 w16cex w16sdtdh wp14">
+<w:document xmlns:wpc="http://schemas.microsoft.com/office/word/2010/wordprocessingCanvas" xmlns:cx="http://schemas.microsoft.com/office/drawing/2014/chartex" xmlns:cx1="http://schemas.microsoft.com/office/drawing/2015/9/8/chartex" xmlns:cx2="http://schemas.microsoft.com/office/drawing/2015/10/21/chartex" xmlns:cx3="http://schemas.microsoft.com/office/drawing/2016/5/9/chartex" xmlns:cx4="http://schemas.microsoft.com/office/drawing/2016/5/10/chartex" xmlns:cx5="http://schemas.microsoft.com/office/drawing/2016/5/11/chartex" xmlns:cx6="http://schemas.microsoft.com/office/drawing/2016/5/12/chartex" xmlns:cx7="http://schemas.microsoft.com/office/drawing/2016/5/13/chartex" xmlns:cx8="http://schemas.microsoft.com/office/drawing/2016/5/14/chartex" xmlns:mc="http://schemas.openxmlformats.org/markup-compatibility/2006" xmlns:aink="http://schemas.microsoft.com/office/drawing/2016/ink" xmlns:am3d="http://schemas.microsoft.com/office/drawing/2017/model3d" xmlns:o="urn:schemas-microsoft-com:office:office" xmlns:oel="http://schemas.microsoft.com/office/2019/extlst" xmlns:r="http://schemas.openxmlformats.org/officeDocument/2006/relationships" xmlns:m="http://schemas.openxmlformats.org/officeDocument/2006/math" xmlns:v="urn:schemas-microsoft-com:vml" xmlns:wp14="http://schemas.microsoft.com/office/word/2010/wordprocessingDrawing" xmlns:wp="http://schemas.openxmlformats.org/drawingml/2006/wordprocessingDrawing" xmlns:w10="urn:schemas-microsoft-com:office:word" xmlns:w="http://schemas.openxmlformats.org/wordprocessingml/2006/main" xmlns:w14="http://schemas.microsoft.com/office/word/2010/wordml" xmlns:w15="http://schemas.microsoft.com/office/word/2012/wordml" xmlns:w16cex="http://schemas.microsoft.com/office/word/2018/wordml/cex" xmlns:w16cid="http://schemas.microsoft.com/office/word/2016/wordml/cid" xmlns:w16="http://schemas.microsoft.com/office/word/2018/wordml" xmlns:w16du="http://schemas.microsoft.com/office/word/2023/wordml/word16du" xmlns:w16sdtdh="http://schemas.microsoft.com/office/word/2020/wordml/sdtdatahash" xmlns:w16se="http://schemas.microsoft.com/office/word/2015/wordml/symex" xmlns:wpg="http://schemas.microsoft.com/office/word/2010/wordprocessingGroup" xmlns:wpi="http://schemas.microsoft.com/office/word/2010/wordprocessingInk" xmlns:wne="http://schemas.microsoft.com/office/word/2006/wordml" xmlns:wps="http://schemas.microsoft.com/office/word/2010/wordprocessingShape" mc:Ignorable="w14 w15 w16se w16cid w16 w16cex w16sdtdh w16du wp14">
   <w:body>
     <w:bookmarkStart w:id="0" w:name="_Ref162178622" w:displacedByCustomXml="next"/>
     <w:sdt>
@@ -2986,7 +2986,14 @@
         <w:rPr>
           <w:rFonts w:eastAsiaTheme="minorEastAsia" w:cs="Arial"/>
         </w:rPr>
-        <w:t xml:space="preserve"> término K</w:t>
+        <w:t xml:space="preserve"> término </w:t>
+      </w:r>
+      <w:proofErr w:type="spellStart"/>
+      <w:r>
+        <w:rPr>
+          <w:rFonts w:eastAsiaTheme="minorEastAsia" w:cs="Arial"/>
+        </w:rPr>
+        <w:t>K</w:t>
       </w:r>
       <w:r>
         <w:rPr>
@@ -2995,12 +3002,14 @@
         </w:rPr>
         <w:t>directa</w:t>
       </w:r>
+      <w:proofErr w:type="spellEnd"/>
       <w:r>
         <w:rPr>
           <w:rFonts w:eastAsiaTheme="minorEastAsia" w:cs="Arial"/>
         </w:rPr>
         <w:t>/</w:t>
       </w:r>
+      <w:proofErr w:type="spellStart"/>
       <w:r>
         <w:rPr>
           <w:rFonts w:eastAsiaTheme="minorEastAsia" w:cs="Arial"/>
@@ -3008,6 +3017,7 @@
         </w:rPr>
         <w:t>Kinversa</w:t>
       </w:r>
+      <w:proofErr w:type="spellEnd"/>
       <w:r>
         <w:rPr>
           <w:rFonts w:eastAsiaTheme="minorEastAsia" w:cs="Arial"/>
@@ -3018,7 +3028,21 @@
         <w:rPr>
           <w:rFonts w:eastAsiaTheme="minorEastAsia" w:cs="Arial"/>
         </w:rPr>
-        <w:t xml:space="preserve">se integra en una sola constatne, llamada </w:t>
+        <w:t xml:space="preserve">se integra en una sola </w:t>
+      </w:r>
+      <w:proofErr w:type="spellStart"/>
+      <w:r>
+        <w:rPr>
+          <w:rFonts w:eastAsiaTheme="minorEastAsia" w:cs="Arial"/>
+        </w:rPr>
+        <w:t>constatne</w:t>
+      </w:r>
+      <w:proofErr w:type="spellEnd"/>
+      <w:r>
+        <w:rPr>
+          <w:rFonts w:eastAsiaTheme="minorEastAsia" w:cs="Arial"/>
+        </w:rPr>
+        <w:t xml:space="preserve">, llamada </w:t>
       </w:r>
       <w:r>
         <w:rPr>
@@ -3332,7 +3356,35 @@
         <w:rPr>
           <w:rFonts w:eastAsiaTheme="minorEastAsia" w:cs="Arial"/>
         </w:rPr>
-        <w:t xml:space="preserve"> los sólidos o los líquidos no se incluyen porque su concentración no varía, sin embargo, los sólidos en disolución si pueden varíar y por lo tanto, estos sí se incluyen en la ecuación de la constante K</w:t>
+        <w:t xml:space="preserve"> los sólidos o los líquidos no se incluyen porque su concentración no varía, sin embargo, los sólidos en disolución si pueden </w:t>
+      </w:r>
+      <w:proofErr w:type="spellStart"/>
+      <w:r>
+        <w:rPr>
+          <w:rFonts w:eastAsiaTheme="minorEastAsia" w:cs="Arial"/>
+        </w:rPr>
+        <w:t>varíar</w:t>
+      </w:r>
+      <w:proofErr w:type="spellEnd"/>
+      <w:r>
+        <w:rPr>
+          <w:rFonts w:eastAsiaTheme="minorEastAsia" w:cs="Arial"/>
+        </w:rPr>
+        <w:t xml:space="preserve"> </w:t>
+      </w:r>
+      <w:proofErr w:type="gramStart"/>
+      <w:r>
+        <w:rPr>
+          <w:rFonts w:eastAsiaTheme="minorEastAsia" w:cs="Arial"/>
+        </w:rPr>
+        <w:t>y</w:t>
+      </w:r>
+      <w:proofErr w:type="gramEnd"/>
+      <w:r>
+        <w:rPr>
+          <w:rFonts w:eastAsiaTheme="minorEastAsia" w:cs="Arial"/>
+        </w:rPr>
+        <w:t xml:space="preserve"> por lo tanto, estos sí se incluyen en la ecuación de la constante K</w:t>
       </w:r>
       <w:r>
         <w:rPr>
@@ -5880,7 +5932,28 @@
         <w:rPr>
           <w:rFonts w:cs="Arial"/>
         </w:rPr>
-        <w:t>En la reacción no se sabe cuanto va a reaccionar, por eso se pone x multiplicado por el coeficiente estequiométrico de cada sustancia. Los reactivos como desaparecen están negativ</w:t>
+        <w:t xml:space="preserve">En la reacción no se sabe </w:t>
+      </w:r>
+      <w:proofErr w:type="spellStart"/>
+      <w:r>
+        <w:rPr>
+          <w:rFonts w:cs="Arial"/>
+        </w:rPr>
+        <w:t>cuanto</w:t>
+      </w:r>
+      <w:proofErr w:type="spellEnd"/>
+      <w:r>
+        <w:rPr>
+          <w:rFonts w:cs="Arial"/>
+        </w:rPr>
+        <w:t xml:space="preserve"> va a reaccionar, por eso se pone x multiplicado por el coeficiente estequiométrico de cada sustancia. Los reactivos como desaparecen están </w:t>
+      </w:r>
+      <w:proofErr w:type="gramStart"/>
+      <w:r>
+        <w:rPr>
+          <w:rFonts w:cs="Arial"/>
+        </w:rPr>
+        <w:t>negativ</w:t>
       </w:r>
       <w:r>
         <w:rPr>
@@ -5888,6 +5961,7 @@
         </w:rPr>
         <w:t>o</w:t>
       </w:r>
+      <w:proofErr w:type="gramEnd"/>
       <w:r>
         <w:rPr>
           <w:rFonts w:cs="Arial"/>
@@ -6810,7 +6884,14 @@
         <w:rPr>
           <w:rFonts w:cs="Arial"/>
         </w:rPr>
-        <w:t xml:space="preserve"> es el mismo cálculo que K</w:t>
+        <w:t xml:space="preserve"> es el mismo cálculo que </w:t>
+      </w:r>
+      <w:proofErr w:type="gramStart"/>
+      <w:r>
+        <w:rPr>
+          <w:rFonts w:cs="Arial"/>
+        </w:rPr>
+        <w:t>K</w:t>
       </w:r>
       <w:r>
         <w:rPr>
@@ -6819,6 +6900,7 @@
         </w:rPr>
         <w:t>C</w:t>
       </w:r>
+      <w:proofErr w:type="gramEnd"/>
       <w:r>
         <w:rPr>
           <w:rFonts w:cs="Arial"/>
@@ -7126,7 +7208,21 @@
         <w:rPr>
           <w:rFonts w:eastAsiaTheme="minorEastAsia" w:cs="Arial"/>
         </w:rPr>
-        <w:t>, por tanto a el sentido de la reacción es hacia la derecha.</w:t>
+        <w:t xml:space="preserve">, por </w:t>
+      </w:r>
+      <w:proofErr w:type="gramStart"/>
+      <w:r>
+        <w:rPr>
+          <w:rFonts w:eastAsiaTheme="minorEastAsia" w:cs="Arial"/>
+        </w:rPr>
+        <w:t>tanto</w:t>
+      </w:r>
+      <w:proofErr w:type="gramEnd"/>
+      <w:r>
+        <w:rPr>
+          <w:rFonts w:eastAsiaTheme="minorEastAsia" w:cs="Arial"/>
+        </w:rPr>
+        <w:t xml:space="preserve"> a el sentido de la reacción es hacia la derecha.</w:t>
       </w:r>
     </w:p>
     <w:p>
@@ -9117,7 +9213,21 @@
               <w:rPr>
                 <w:rFonts w:cs="Arial"/>
               </w:rPr>
-              <w:t>Cantidad sin disociar: (1-α)·concentración inicial</w:t>
+              <w:t>Cantidad sin disociar: (1-</w:t>
+            </w:r>
+            <w:proofErr w:type="gramStart"/>
+            <w:r>
+              <w:rPr>
+                <w:rFonts w:cs="Arial"/>
+              </w:rPr>
+              <w:t>α)·</w:t>
+            </w:r>
+            <w:proofErr w:type="gramEnd"/>
+            <w:r>
+              <w:rPr>
+                <w:rFonts w:cs="Arial"/>
+              </w:rPr>
+              <w:t>concentración inicial</w:t>
             </w:r>
           </w:p>
         </w:tc>
@@ -9140,7 +9250,21 @@
         <w:rPr>
           <w:rFonts w:cs="Arial"/>
         </w:rPr>
-        <w:t>Veamos un ejemplo genérico de como proceder con las tablas de equilibrio para la reacción:</w:t>
+        <w:t xml:space="preserve">Veamos un ejemplo genérico de </w:t>
+      </w:r>
+      <w:proofErr w:type="spellStart"/>
+      <w:r>
+        <w:rPr>
+          <w:rFonts w:cs="Arial"/>
+        </w:rPr>
+        <w:t>como</w:t>
+      </w:r>
+      <w:proofErr w:type="spellEnd"/>
+      <w:r>
+        <w:rPr>
+          <w:rFonts w:cs="Arial"/>
+        </w:rPr>
+        <w:t xml:space="preserve"> proceder con las tablas de equilibrio para la reacción:</w:t>
       </w:r>
     </w:p>
     <w:p>
@@ -9611,7 +9735,21 @@
               <w:rPr>
                 <w:rFonts w:cs="Arial"/>
               </w:rPr>
-              <w:t>(1-α)·C</w:t>
+              <w:t>(1-</w:t>
+            </w:r>
+            <w:proofErr w:type="gramStart"/>
+            <w:r>
+              <w:rPr>
+                <w:rFonts w:cs="Arial"/>
+              </w:rPr>
+              <w:t>α)·</w:t>
+            </w:r>
+            <w:proofErr w:type="gramEnd"/>
+            <w:r>
+              <w:rPr>
+                <w:rFonts w:cs="Arial"/>
+              </w:rPr>
+              <w:t>C</w:t>
             </w:r>
             <w:r>
               <w:rPr>
@@ -10331,14 +10469,34 @@
               <w:rPr>
                 <w:rFonts w:eastAsiaTheme="minorEastAsia" w:cs="Arial"/>
               </w:rPr>
-              <w:t>R: constante de los gases,  R</w:t>
-            </w:r>
+              <w:t xml:space="preserve">R: constante de los </w:t>
+            </w:r>
+            <w:proofErr w:type="gramStart"/>
+            <w:r>
+              <w:rPr>
+                <w:rFonts w:eastAsiaTheme="minorEastAsia" w:cs="Arial"/>
+              </w:rPr>
+              <w:t>gases,  R</w:t>
+            </w:r>
+            <w:proofErr w:type="gramEnd"/>
             <m:oMath>
               <m:r>
                 <w:rPr>
                   <w:rFonts w:ascii="Cambria Math" w:hAnsi="Cambria Math" w:cs="Arial"/>
                 </w:rPr>
-                <m:t xml:space="preserve">=8,3145 </m:t>
+                <m:t>=</m:t>
+              </m:r>
+              <m:r>
+                <w:rPr>
+                  <w:rFonts w:ascii="Cambria Math" w:hAnsi="Cambria Math" w:cs="Arial"/>
+                </w:rPr>
+                <m:t>0,082</m:t>
+              </m:r>
+              <m:r>
+                <w:rPr>
+                  <w:rFonts w:ascii="Cambria Math" w:hAnsi="Cambria Math" w:cs="Arial"/>
+                </w:rPr>
+                <m:t xml:space="preserve"> </m:t>
               </m:r>
               <m:f>
                 <m:fPr>
@@ -10354,7 +10512,7 @@
                     <w:rPr>
                       <w:rFonts w:ascii="Cambria Math" w:hAnsi="Cambria Math" w:cs="Arial"/>
                     </w:rPr>
-                    <m:t>J</m:t>
+                    <m:t>atm·L</m:t>
                   </m:r>
                 </m:num>
                 <m:den>
@@ -12925,8 +13083,16 @@
               <w:rPr>
                 <w:rFonts w:eastAsiaTheme="minorEastAsia" w:cs="Arial"/>
               </w:rPr>
-              <w:t>R: constante de los gases,  R</w:t>
-            </w:r>
+              <w:t xml:space="preserve">R: constante de los </w:t>
+            </w:r>
+            <w:proofErr w:type="gramStart"/>
+            <w:r>
+              <w:rPr>
+                <w:rFonts w:eastAsiaTheme="minorEastAsia" w:cs="Arial"/>
+              </w:rPr>
+              <w:t>gases,  R</w:t>
+            </w:r>
+            <w:proofErr w:type="gramEnd"/>
             <m:oMath>
               <m:r>
                 <w:rPr>
@@ -14024,9 +14190,31 @@
         <w:rPr>
           <w:rFonts w:cs="Arial"/>
         </w:rPr>
-        <w:t>Predicción cuantitativa de la variación de la temperatura. Ecuación de Van’t Hoff</w:t>
+        <w:t xml:space="preserve">Predicción cuantitativa de la variación de la temperatura. Ecuación de </w:t>
+      </w:r>
+      <w:proofErr w:type="spellStart"/>
+      <w:r>
+        <w:rPr>
+          <w:rFonts w:cs="Arial"/>
+        </w:rPr>
+        <w:t>Van’t</w:t>
+      </w:r>
+      <w:proofErr w:type="spellEnd"/>
+      <w:r>
+        <w:rPr>
+          <w:rFonts w:cs="Arial"/>
+        </w:rPr>
+        <w:t xml:space="preserve"> </w:t>
+      </w:r>
+      <w:proofErr w:type="spellStart"/>
+      <w:r>
+        <w:rPr>
+          <w:rFonts w:cs="Arial"/>
+        </w:rPr>
+        <w:t>Hoff</w:t>
       </w:r>
       <w:bookmarkEnd w:id="24"/>
+      <w:proofErr w:type="spellEnd"/>
     </w:p>
     <w:p>
       <w:pPr>
@@ -14038,8 +14226,30 @@
         <w:rPr>
           <w:rFonts w:cs="Arial"/>
         </w:rPr>
-        <w:t>La variación de la temperatura se puede determinar de manera exacta con la ecuación de Van’t Hoff</w:t>
-      </w:r>
+        <w:t xml:space="preserve">La variación de la temperatura se puede determinar de manera exacta con la ecuación de </w:t>
+      </w:r>
+      <w:proofErr w:type="spellStart"/>
+      <w:r>
+        <w:rPr>
+          <w:rFonts w:cs="Arial"/>
+        </w:rPr>
+        <w:t>Van’t</w:t>
+      </w:r>
+      <w:proofErr w:type="spellEnd"/>
+      <w:r>
+        <w:rPr>
+          <w:rFonts w:cs="Arial"/>
+        </w:rPr>
+        <w:t xml:space="preserve"> </w:t>
+      </w:r>
+      <w:proofErr w:type="spellStart"/>
+      <w:r>
+        <w:rPr>
+          <w:rFonts w:cs="Arial"/>
+        </w:rPr>
+        <w:t>Hoff</w:t>
+      </w:r>
+      <w:proofErr w:type="spellEnd"/>
       <w:r>
         <w:rPr>
           <w:rFonts w:cs="Arial"/>
@@ -14152,13 +14362,7 @@
                               <w:rPr>
                                 <w:rFonts w:ascii="Cambria Math" w:hAnsi="Cambria Math" w:cs="Arial"/>
                               </w:rPr>
-                              <m:t>P</m:t>
-                            </m:r>
-                            <m:r>
-                              <w:rPr>
-                                <w:rFonts w:ascii="Cambria Math" w:hAnsi="Cambria Math" w:cs="Arial"/>
-                              </w:rPr>
-                              <m:t>1</m:t>
+                              <m:t>P1</m:t>
                             </m:r>
                           </m:sub>
                         </m:sSub>
@@ -14186,13 +14390,7 @@
                               <w:rPr>
                                 <w:rFonts w:ascii="Cambria Math" w:hAnsi="Cambria Math" w:cs="Arial"/>
                               </w:rPr>
-                              <m:t>P</m:t>
-                            </m:r>
-                            <m:r>
-                              <w:rPr>
-                                <w:rFonts w:ascii="Cambria Math" w:hAnsi="Cambria Math" w:cs="Arial"/>
-                              </w:rPr>
-                              <m:t>2</m:t>
+                              <m:t>P2</m:t>
                             </m:r>
                           </m:sub>
                         </m:sSub>
@@ -14552,7 +14750,7 @@
 </file>
 
 <file path=word/endnotes.xml><?xml version="1.0" encoding="utf-8"?>
-<w:endnotes xmlns:wpc="http://schemas.microsoft.com/office/word/2010/wordprocessingCanvas" xmlns:cx="http://schemas.microsoft.com/office/drawing/2014/chartex" xmlns:cx1="http://schemas.microsoft.com/office/drawing/2015/9/8/chartex" xmlns:cx2="http://schemas.microsoft.com/office/drawing/2015/10/21/chartex" xmlns:cx3="http://schemas.microsoft.com/office/drawing/2016/5/9/chartex" xmlns:cx4="http://schemas.microsoft.com/office/drawing/2016/5/10/chartex" xmlns:cx5="http://schemas.microsoft.com/office/drawing/2016/5/11/chartex" xmlns:cx6="http://schemas.microsoft.com/office/drawing/2016/5/12/chartex" xmlns:cx7="http://schemas.microsoft.com/office/drawing/2016/5/13/chartex" xmlns:cx8="http://schemas.microsoft.com/office/drawing/2016/5/14/chartex" xmlns:mc="http://schemas.openxmlformats.org/markup-compatibility/2006" xmlns:aink="http://schemas.microsoft.com/office/drawing/2016/ink" xmlns:am3d="http://schemas.microsoft.com/office/drawing/2017/model3d" xmlns:o="urn:schemas-microsoft-com:office:office" xmlns:oel="http://schemas.microsoft.com/office/2019/extlst" xmlns:r="http://schemas.openxmlformats.org/officeDocument/2006/relationships" xmlns:m="http://schemas.openxmlformats.org/officeDocument/2006/math" xmlns:v="urn:schemas-microsoft-com:vml" xmlns:wp14="http://schemas.microsoft.com/office/word/2010/wordprocessingDrawing" xmlns:wp="http://schemas.openxmlformats.org/drawingml/2006/wordprocessingDrawing" xmlns:w10="urn:schemas-microsoft-com:office:word" xmlns:w="http://schemas.openxmlformats.org/wordprocessingml/2006/main" xmlns:w14="http://schemas.microsoft.com/office/word/2010/wordml" xmlns:w15="http://schemas.microsoft.com/office/word/2012/wordml" xmlns:w16cex="http://schemas.microsoft.com/office/word/2018/wordml/cex" xmlns:w16cid="http://schemas.microsoft.com/office/word/2016/wordml/cid" xmlns:w16="http://schemas.microsoft.com/office/word/2018/wordml" xmlns:w16sdtdh="http://schemas.microsoft.com/office/word/2020/wordml/sdtdatahash" xmlns:w16se="http://schemas.microsoft.com/office/word/2015/wordml/symex" xmlns:wpg="http://schemas.microsoft.com/office/word/2010/wordprocessingGroup" xmlns:wpi="http://schemas.microsoft.com/office/word/2010/wordprocessingInk" xmlns:wne="http://schemas.microsoft.com/office/word/2006/wordml" xmlns:wps="http://schemas.microsoft.com/office/word/2010/wordprocessingShape" mc:Ignorable="w14 w15 w16se w16cid w16 w16cex w16sdtdh wp14">
+<w:endnotes xmlns:wpc="http://schemas.microsoft.com/office/word/2010/wordprocessingCanvas" xmlns:cx="http://schemas.microsoft.com/office/drawing/2014/chartex" xmlns:cx1="http://schemas.microsoft.com/office/drawing/2015/9/8/chartex" xmlns:cx2="http://schemas.microsoft.com/office/drawing/2015/10/21/chartex" xmlns:cx3="http://schemas.microsoft.com/office/drawing/2016/5/9/chartex" xmlns:cx4="http://schemas.microsoft.com/office/drawing/2016/5/10/chartex" xmlns:cx5="http://schemas.microsoft.com/office/drawing/2016/5/11/chartex" xmlns:cx6="http://schemas.microsoft.com/office/drawing/2016/5/12/chartex" xmlns:cx7="http://schemas.microsoft.com/office/drawing/2016/5/13/chartex" xmlns:cx8="http://schemas.microsoft.com/office/drawing/2016/5/14/chartex" xmlns:mc="http://schemas.openxmlformats.org/markup-compatibility/2006" xmlns:aink="http://schemas.microsoft.com/office/drawing/2016/ink" xmlns:am3d="http://schemas.microsoft.com/office/drawing/2017/model3d" xmlns:o="urn:schemas-microsoft-com:office:office" xmlns:oel="http://schemas.microsoft.com/office/2019/extlst" xmlns:r="http://schemas.openxmlformats.org/officeDocument/2006/relationships" xmlns:m="http://schemas.openxmlformats.org/officeDocument/2006/math" xmlns:v="urn:schemas-microsoft-com:vml" xmlns:wp14="http://schemas.microsoft.com/office/word/2010/wordprocessingDrawing" xmlns:wp="http://schemas.openxmlformats.org/drawingml/2006/wordprocessingDrawing" xmlns:w10="urn:schemas-microsoft-com:office:word" xmlns:w="http://schemas.openxmlformats.org/wordprocessingml/2006/main" xmlns:w14="http://schemas.microsoft.com/office/word/2010/wordml" xmlns:w15="http://schemas.microsoft.com/office/word/2012/wordml" xmlns:w16cex="http://schemas.microsoft.com/office/word/2018/wordml/cex" xmlns:w16cid="http://schemas.microsoft.com/office/word/2016/wordml/cid" xmlns:w16="http://schemas.microsoft.com/office/word/2018/wordml" xmlns:w16du="http://schemas.microsoft.com/office/word/2023/wordml/word16du" xmlns:w16sdtdh="http://schemas.microsoft.com/office/word/2020/wordml/sdtdatahash" xmlns:w16se="http://schemas.microsoft.com/office/word/2015/wordml/symex" xmlns:wpg="http://schemas.microsoft.com/office/word/2010/wordprocessingGroup" xmlns:wpi="http://schemas.microsoft.com/office/word/2010/wordprocessingInk" xmlns:wne="http://schemas.microsoft.com/office/word/2006/wordml" xmlns:wps="http://schemas.microsoft.com/office/word/2010/wordprocessingShape" mc:Ignorable="w14 w15 w16se w16cid w16 w16cex w16sdtdh w16du wp14">
   <w:endnote w:type="separator" w:id="-1">
     <w:p>
       <w:pPr>
@@ -14577,7 +14775,7 @@
 </file>
 
 <file path=word/footnotes.xml><?xml version="1.0" encoding="utf-8"?>
-<w:footnotes xmlns:wpc="http://schemas.microsoft.com/office/word/2010/wordprocessingCanvas" xmlns:cx="http://schemas.microsoft.com/office/drawing/2014/chartex" xmlns:cx1="http://schemas.microsoft.com/office/drawing/2015/9/8/chartex" xmlns:cx2="http://schemas.microsoft.com/office/drawing/2015/10/21/chartex" xmlns:cx3="http://schemas.microsoft.com/office/drawing/2016/5/9/chartex" xmlns:cx4="http://schemas.microsoft.com/office/drawing/2016/5/10/chartex" xmlns:cx5="http://schemas.microsoft.com/office/drawing/2016/5/11/chartex" xmlns:cx6="http://schemas.microsoft.com/office/drawing/2016/5/12/chartex" xmlns:cx7="http://schemas.microsoft.com/office/drawing/2016/5/13/chartex" xmlns:cx8="http://schemas.microsoft.com/office/drawing/2016/5/14/chartex" xmlns:mc="http://schemas.openxmlformats.org/markup-compatibility/2006" xmlns:aink="http://schemas.microsoft.com/office/drawing/2016/ink" xmlns:am3d="http://schemas.microsoft.com/office/drawing/2017/model3d" xmlns:o="urn:schemas-microsoft-com:office:office" xmlns:oel="http://schemas.microsoft.com/office/2019/extlst" xmlns:r="http://schemas.openxmlformats.org/officeDocument/2006/relationships" xmlns:m="http://schemas.openxmlformats.org/officeDocument/2006/math" xmlns:v="urn:schemas-microsoft-com:vml" xmlns:wp14="http://schemas.microsoft.com/office/word/2010/wordprocessingDrawing" xmlns:wp="http://schemas.openxmlformats.org/drawingml/2006/wordprocessingDrawing" xmlns:w10="urn:schemas-microsoft-com:office:word" xmlns:w="http://schemas.openxmlformats.org/wordprocessingml/2006/main" xmlns:w14="http://schemas.microsoft.com/office/word/2010/wordml" xmlns:w15="http://schemas.microsoft.com/office/word/2012/wordml" xmlns:w16cex="http://schemas.microsoft.com/office/word/2018/wordml/cex" xmlns:w16cid="http://schemas.microsoft.com/office/word/2016/wordml/cid" xmlns:w16="http://schemas.microsoft.com/office/word/2018/wordml" xmlns:w16sdtdh="http://schemas.microsoft.com/office/word/2020/wordml/sdtdatahash" xmlns:w16se="http://schemas.microsoft.com/office/word/2015/wordml/symex" xmlns:wpg="http://schemas.microsoft.com/office/word/2010/wordprocessingGroup" xmlns:wpi="http://schemas.microsoft.com/office/word/2010/wordprocessingInk" xmlns:wne="http://schemas.microsoft.com/office/word/2006/wordml" xmlns:wps="http://schemas.microsoft.com/office/word/2010/wordprocessingShape" mc:Ignorable="w14 w15 w16se w16cid w16 w16cex w16sdtdh wp14">
+<w:footnotes xmlns:wpc="http://schemas.microsoft.com/office/word/2010/wordprocessingCanvas" xmlns:cx="http://schemas.microsoft.com/office/drawing/2014/chartex" xmlns:cx1="http://schemas.microsoft.com/office/drawing/2015/9/8/chartex" xmlns:cx2="http://schemas.microsoft.com/office/drawing/2015/10/21/chartex" xmlns:cx3="http://schemas.microsoft.com/office/drawing/2016/5/9/chartex" xmlns:cx4="http://schemas.microsoft.com/office/drawing/2016/5/10/chartex" xmlns:cx5="http://schemas.microsoft.com/office/drawing/2016/5/11/chartex" xmlns:cx6="http://schemas.microsoft.com/office/drawing/2016/5/12/chartex" xmlns:cx7="http://schemas.microsoft.com/office/drawing/2016/5/13/chartex" xmlns:cx8="http://schemas.microsoft.com/office/drawing/2016/5/14/chartex" xmlns:mc="http://schemas.openxmlformats.org/markup-compatibility/2006" xmlns:aink="http://schemas.microsoft.com/office/drawing/2016/ink" xmlns:am3d="http://schemas.microsoft.com/office/drawing/2017/model3d" xmlns:o="urn:schemas-microsoft-com:office:office" xmlns:oel="http://schemas.microsoft.com/office/2019/extlst" xmlns:r="http://schemas.openxmlformats.org/officeDocument/2006/relationships" xmlns:m="http://schemas.openxmlformats.org/officeDocument/2006/math" xmlns:v="urn:schemas-microsoft-com:vml" xmlns:wp14="http://schemas.microsoft.com/office/word/2010/wordprocessingDrawing" xmlns:wp="http://schemas.openxmlformats.org/drawingml/2006/wordprocessingDrawing" xmlns:w10="urn:schemas-microsoft-com:office:word" xmlns:w="http://schemas.openxmlformats.org/wordprocessingml/2006/main" xmlns:w14="http://schemas.microsoft.com/office/word/2010/wordml" xmlns:w15="http://schemas.microsoft.com/office/word/2012/wordml" xmlns:w16cex="http://schemas.microsoft.com/office/word/2018/wordml/cex" xmlns:w16cid="http://schemas.microsoft.com/office/word/2016/wordml/cid" xmlns:w16="http://schemas.microsoft.com/office/word/2018/wordml" xmlns:w16du="http://schemas.microsoft.com/office/word/2023/wordml/word16du" xmlns:w16sdtdh="http://schemas.microsoft.com/office/word/2020/wordml/sdtdatahash" xmlns:w16se="http://schemas.microsoft.com/office/word/2015/wordml/symex" xmlns:wpg="http://schemas.microsoft.com/office/word/2010/wordprocessingGroup" xmlns:wpi="http://schemas.microsoft.com/office/word/2010/wordprocessingInk" xmlns:wne="http://schemas.microsoft.com/office/word/2006/wordml" xmlns:wps="http://schemas.microsoft.com/office/word/2010/wordprocessingShape" mc:Ignorable="w14 w15 w16se w16cid w16 w16cex w16sdtdh w16du wp14">
   <w:footnote w:type="separator" w:id="-1">
     <w:p>
       <w:pPr>
@@ -14602,7 +14800,7 @@
 </file>
 
 <file path=word/header1.xml><?xml version="1.0" encoding="utf-8"?>
-<w:hdr xmlns:wpc="http://schemas.microsoft.com/office/word/2010/wordprocessingCanvas" xmlns:cx="http://schemas.microsoft.com/office/drawing/2014/chartex" xmlns:cx1="http://schemas.microsoft.com/office/drawing/2015/9/8/chartex" xmlns:cx2="http://schemas.microsoft.com/office/drawing/2015/10/21/chartex" xmlns:cx3="http://schemas.microsoft.com/office/drawing/2016/5/9/chartex" xmlns:cx4="http://schemas.microsoft.com/office/drawing/2016/5/10/chartex" xmlns:cx5="http://schemas.microsoft.com/office/drawing/2016/5/11/chartex" xmlns:cx6="http://schemas.microsoft.com/office/drawing/2016/5/12/chartex" xmlns:cx7="http://schemas.microsoft.com/office/drawing/2016/5/13/chartex" xmlns:cx8="http://schemas.microsoft.com/office/drawing/2016/5/14/chartex" xmlns:mc="http://schemas.openxmlformats.org/markup-compatibility/2006" xmlns:aink="http://schemas.microsoft.com/office/drawing/2016/ink" xmlns:am3d="http://schemas.microsoft.com/office/drawing/2017/model3d" xmlns:o="urn:schemas-microsoft-com:office:office" xmlns:oel="http://schemas.microsoft.com/office/2019/extlst" xmlns:r="http://schemas.openxmlformats.org/officeDocument/2006/relationships" xmlns:m="http://schemas.openxmlformats.org/officeDocument/2006/math" xmlns:v="urn:schemas-microsoft-com:vml" xmlns:wp14="http://schemas.microsoft.com/office/word/2010/wordprocessingDrawing" xmlns:wp="http://schemas.openxmlformats.org/drawingml/2006/wordprocessingDrawing" xmlns:w10="urn:schemas-microsoft-com:office:word" xmlns:w="http://schemas.openxmlformats.org/wordprocessingml/2006/main" xmlns:w14="http://schemas.microsoft.com/office/word/2010/wordml" xmlns:w15="http://schemas.microsoft.com/office/word/2012/wordml" xmlns:w16cex="http://schemas.microsoft.com/office/word/2018/wordml/cex" xmlns:w16cid="http://schemas.microsoft.com/office/word/2016/wordml/cid" xmlns:w16="http://schemas.microsoft.com/office/word/2018/wordml" xmlns:w16sdtdh="http://schemas.microsoft.com/office/word/2020/wordml/sdtdatahash" xmlns:w16se="http://schemas.microsoft.com/office/word/2015/wordml/symex" xmlns:wpg="http://schemas.microsoft.com/office/word/2010/wordprocessingGroup" xmlns:wpi="http://schemas.microsoft.com/office/word/2010/wordprocessingInk" xmlns:wne="http://schemas.microsoft.com/office/word/2006/wordml" xmlns:wps="http://schemas.microsoft.com/office/word/2010/wordprocessingShape" mc:Ignorable="w14 w15 w16se w16cid w16 w16cex w16sdtdh wp14">
+<w:hdr xmlns:wpc="http://schemas.microsoft.com/office/word/2010/wordprocessingCanvas" xmlns:cx="http://schemas.microsoft.com/office/drawing/2014/chartex" xmlns:cx1="http://schemas.microsoft.com/office/drawing/2015/9/8/chartex" xmlns:cx2="http://schemas.microsoft.com/office/drawing/2015/10/21/chartex" xmlns:cx3="http://schemas.microsoft.com/office/drawing/2016/5/9/chartex" xmlns:cx4="http://schemas.microsoft.com/office/drawing/2016/5/10/chartex" xmlns:cx5="http://schemas.microsoft.com/office/drawing/2016/5/11/chartex" xmlns:cx6="http://schemas.microsoft.com/office/drawing/2016/5/12/chartex" xmlns:cx7="http://schemas.microsoft.com/office/drawing/2016/5/13/chartex" xmlns:cx8="http://schemas.microsoft.com/office/drawing/2016/5/14/chartex" xmlns:mc="http://schemas.openxmlformats.org/markup-compatibility/2006" xmlns:aink="http://schemas.microsoft.com/office/drawing/2016/ink" xmlns:am3d="http://schemas.microsoft.com/office/drawing/2017/model3d" xmlns:o="urn:schemas-microsoft-com:office:office" xmlns:oel="http://schemas.microsoft.com/office/2019/extlst" xmlns:r="http://schemas.openxmlformats.org/officeDocument/2006/relationships" xmlns:m="http://schemas.openxmlformats.org/officeDocument/2006/math" xmlns:v="urn:schemas-microsoft-com:vml" xmlns:wp14="http://schemas.microsoft.com/office/word/2010/wordprocessingDrawing" xmlns:wp="http://schemas.openxmlformats.org/drawingml/2006/wordprocessingDrawing" xmlns:w10="urn:schemas-microsoft-com:office:word" xmlns:w="http://schemas.openxmlformats.org/wordprocessingml/2006/main" xmlns:w14="http://schemas.microsoft.com/office/word/2010/wordml" xmlns:w15="http://schemas.microsoft.com/office/word/2012/wordml" xmlns:w16cex="http://schemas.microsoft.com/office/word/2018/wordml/cex" xmlns:w16cid="http://schemas.microsoft.com/office/word/2016/wordml/cid" xmlns:w16="http://schemas.microsoft.com/office/word/2018/wordml" xmlns:w16du="http://schemas.microsoft.com/office/word/2023/wordml/word16du" xmlns:w16sdtdh="http://schemas.microsoft.com/office/word/2020/wordml/sdtdatahash" xmlns:w16se="http://schemas.microsoft.com/office/word/2015/wordml/symex" xmlns:wpg="http://schemas.microsoft.com/office/word/2010/wordprocessingGroup" xmlns:wpi="http://schemas.microsoft.com/office/word/2010/wordprocessingInk" xmlns:wne="http://schemas.microsoft.com/office/word/2006/wordml" xmlns:wps="http://schemas.microsoft.com/office/word/2010/wordprocessingShape" mc:Ignorable="w14 w15 w16se w16cid w16 w16cex w16sdtdh w16du wp14">
   <w:tbl>
     <w:tblPr>
       <w:tblStyle w:val="Tablaconcuadrcula"/>
@@ -14853,7 +15051,7 @@
 </file>
 
 <file path=word/numbering.xml><?xml version="1.0" encoding="utf-8"?>
-<w:numbering xmlns:wpc="http://schemas.microsoft.com/office/word/2010/wordprocessingCanvas" xmlns:cx="http://schemas.microsoft.com/office/drawing/2014/chartex" xmlns:cx1="http://schemas.microsoft.com/office/drawing/2015/9/8/chartex" xmlns:cx2="http://schemas.microsoft.com/office/drawing/2015/10/21/chartex" xmlns:cx3="http://schemas.microsoft.com/office/drawing/2016/5/9/chartex" xmlns:cx4="http://schemas.microsoft.com/office/drawing/2016/5/10/chartex" xmlns:cx5="http://schemas.microsoft.com/office/drawing/2016/5/11/chartex" xmlns:cx6="http://schemas.microsoft.com/office/drawing/2016/5/12/chartex" xmlns:cx7="http://schemas.microsoft.com/office/drawing/2016/5/13/chartex" xmlns:cx8="http://schemas.microsoft.com/office/drawing/2016/5/14/chartex" xmlns:mc="http://schemas.openxmlformats.org/markup-compatibility/2006" xmlns:aink="http://schemas.microsoft.com/office/drawing/2016/ink" xmlns:am3d="http://schemas.microsoft.com/office/drawing/2017/model3d" xmlns:o="urn:schemas-microsoft-com:office:office" xmlns:oel="http://schemas.microsoft.com/office/2019/extlst" xmlns:r="http://schemas.openxmlformats.org/officeDocument/2006/relationships" xmlns:m="http://schemas.openxmlformats.org/officeDocument/2006/math" xmlns:v="urn:schemas-microsoft-com:vml" xmlns:wp14="http://schemas.microsoft.com/office/word/2010/wordprocessingDrawing" xmlns:wp="http://schemas.openxmlformats.org/drawingml/2006/wordprocessingDrawing" xmlns:w10="urn:schemas-microsoft-com:office:word" xmlns:w="http://schemas.openxmlformats.org/wordprocessingml/2006/main" xmlns:w14="http://schemas.microsoft.com/office/word/2010/wordml" xmlns:w15="http://schemas.microsoft.com/office/word/2012/wordml" xmlns:w16cex="http://schemas.microsoft.com/office/word/2018/wordml/cex" xmlns:w16cid="http://schemas.microsoft.com/office/word/2016/wordml/cid" xmlns:w16="http://schemas.microsoft.com/office/word/2018/wordml" xmlns:w16sdtdh="http://schemas.microsoft.com/office/word/2020/wordml/sdtdatahash" xmlns:w16se="http://schemas.microsoft.com/office/word/2015/wordml/symex" xmlns:wpg="http://schemas.microsoft.com/office/word/2010/wordprocessingGroup" xmlns:wpi="http://schemas.microsoft.com/office/word/2010/wordprocessingInk" xmlns:wne="http://schemas.microsoft.com/office/word/2006/wordml" xmlns:wps="http://schemas.microsoft.com/office/word/2010/wordprocessingShape" mc:Ignorable="w14 w15 w16se w16cid w16 w16cex w16sdtdh wp14">
+<w:numbering xmlns:wpc="http://schemas.microsoft.com/office/word/2010/wordprocessingCanvas" xmlns:cx="http://schemas.microsoft.com/office/drawing/2014/chartex" xmlns:cx1="http://schemas.microsoft.com/office/drawing/2015/9/8/chartex" xmlns:cx2="http://schemas.microsoft.com/office/drawing/2015/10/21/chartex" xmlns:cx3="http://schemas.microsoft.com/office/drawing/2016/5/9/chartex" xmlns:cx4="http://schemas.microsoft.com/office/drawing/2016/5/10/chartex" xmlns:cx5="http://schemas.microsoft.com/office/drawing/2016/5/11/chartex" xmlns:cx6="http://schemas.microsoft.com/office/drawing/2016/5/12/chartex" xmlns:cx7="http://schemas.microsoft.com/office/drawing/2016/5/13/chartex" xmlns:cx8="http://schemas.microsoft.com/office/drawing/2016/5/14/chartex" xmlns:mc="http://schemas.openxmlformats.org/markup-compatibility/2006" xmlns:aink="http://schemas.microsoft.com/office/drawing/2016/ink" xmlns:am3d="http://schemas.microsoft.com/office/drawing/2017/model3d" xmlns:o="urn:schemas-microsoft-com:office:office" xmlns:oel="http://schemas.microsoft.com/office/2019/extlst" xmlns:r="http://schemas.openxmlformats.org/officeDocument/2006/relationships" xmlns:m="http://schemas.openxmlformats.org/officeDocument/2006/math" xmlns:v="urn:schemas-microsoft-com:vml" xmlns:wp14="http://schemas.microsoft.com/office/word/2010/wordprocessingDrawing" xmlns:wp="http://schemas.openxmlformats.org/drawingml/2006/wordprocessingDrawing" xmlns:w10="urn:schemas-microsoft-com:office:word" xmlns:w="http://schemas.openxmlformats.org/wordprocessingml/2006/main" xmlns:w14="http://schemas.microsoft.com/office/word/2010/wordml" xmlns:w15="http://schemas.microsoft.com/office/word/2012/wordml" xmlns:w16cex="http://schemas.microsoft.com/office/word/2018/wordml/cex" xmlns:w16cid="http://schemas.microsoft.com/office/word/2016/wordml/cid" xmlns:w16="http://schemas.microsoft.com/office/word/2018/wordml" xmlns:w16du="http://schemas.microsoft.com/office/word/2023/wordml/word16du" xmlns:w16sdtdh="http://schemas.microsoft.com/office/word/2020/wordml/sdtdatahash" xmlns:w16se="http://schemas.microsoft.com/office/word/2015/wordml/symex" xmlns:wpg="http://schemas.microsoft.com/office/word/2010/wordprocessingGroup" xmlns:wpi="http://schemas.microsoft.com/office/word/2010/wordprocessingInk" xmlns:wne="http://schemas.microsoft.com/office/word/2006/wordml" xmlns:wps="http://schemas.microsoft.com/office/word/2010/wordprocessingShape" mc:Ignorable="w14 w15 w16se w16cid w16 w16cex w16sdtdh w16du wp14">
   <w:abstractNum w:abstractNumId="0" w15:restartNumberingAfterBreak="0">
     <w:nsid w:val="001A1FAD"/>
     <w:multiLevelType w:val="hybridMultilevel"/>
@@ -16537,7 +16735,7 @@
 </file>
 
 <file path=word/styles.xml><?xml version="1.0" encoding="utf-8"?>
-<w:styles xmlns:mc="http://schemas.openxmlformats.org/markup-compatibility/2006" xmlns:r="http://schemas.openxmlformats.org/officeDocument/2006/relationships" xmlns:w="http://schemas.openxmlformats.org/wordprocessingml/2006/main" xmlns:w14="http://schemas.microsoft.com/office/word/2010/wordml" xmlns:w15="http://schemas.microsoft.com/office/word/2012/wordml" xmlns:w16cex="http://schemas.microsoft.com/office/word/2018/wordml/cex" xmlns:w16cid="http://schemas.microsoft.com/office/word/2016/wordml/cid" xmlns:w16="http://schemas.microsoft.com/office/word/2018/wordml" xmlns:w16sdtdh="http://schemas.microsoft.com/office/word/2020/wordml/sdtdatahash" xmlns:w16se="http://schemas.microsoft.com/office/word/2015/wordml/symex" mc:Ignorable="w14 w15 w16se w16cid w16 w16cex w16sdtdh">
+<w:styles xmlns:mc="http://schemas.openxmlformats.org/markup-compatibility/2006" xmlns:r="http://schemas.openxmlformats.org/officeDocument/2006/relationships" xmlns:w="http://schemas.openxmlformats.org/wordprocessingml/2006/main" xmlns:w14="http://schemas.microsoft.com/office/word/2010/wordml" xmlns:w15="http://schemas.microsoft.com/office/word/2012/wordml" xmlns:w16cex="http://schemas.microsoft.com/office/word/2018/wordml/cex" xmlns:w16cid="http://schemas.microsoft.com/office/word/2016/wordml/cid" xmlns:w16="http://schemas.microsoft.com/office/word/2018/wordml" xmlns:w16du="http://schemas.microsoft.com/office/word/2023/wordml/word16du" xmlns:w16sdtdh="http://schemas.microsoft.com/office/word/2020/wordml/sdtdatahash" xmlns:w16se="http://schemas.microsoft.com/office/word/2015/wordml/symex" mc:Ignorable="w14 w15 w16se w16cid w16 w16cex w16sdtdh w16du">
   <w:docDefaults>
     <w:rPrDefault>
       <w:rPr>

</xml_diff>

<commit_message>
modificaciones pequeñas sin importancia
</commit_message>
<xml_diff>
--- a/Tema 4. Parte 2. Equilibrio.docx
+++ b/Tema 4. Parte 2. Equilibrio.docx
@@ -2986,14 +2986,7 @@
         <w:rPr>
           <w:rFonts w:eastAsiaTheme="minorEastAsia" w:cs="Arial"/>
         </w:rPr>
-        <w:t xml:space="preserve"> término </w:t>
-      </w:r>
-      <w:proofErr w:type="spellStart"/>
-      <w:r>
-        <w:rPr>
-          <w:rFonts w:eastAsiaTheme="minorEastAsia" w:cs="Arial"/>
-        </w:rPr>
-        <w:t>K</w:t>
+        <w:t xml:space="preserve"> término K</w:t>
       </w:r>
       <w:r>
         <w:rPr>
@@ -3002,22 +2995,19 @@
         </w:rPr>
         <w:t>directa</w:t>
       </w:r>
-      <w:proofErr w:type="spellEnd"/>
       <w:r>
         <w:rPr>
           <w:rFonts w:eastAsiaTheme="minorEastAsia" w:cs="Arial"/>
         </w:rPr>
-        <w:t>/</w:t>
-      </w:r>
-      <w:proofErr w:type="spellStart"/>
+        <w:t>/K</w:t>
+      </w:r>
       <w:r>
         <w:rPr>
           <w:rFonts w:eastAsiaTheme="minorEastAsia" w:cs="Arial"/>
           <w:vertAlign w:val="subscript"/>
         </w:rPr>
-        <w:t>Kinversa</w:t>
-      </w:r>
-      <w:proofErr w:type="spellEnd"/>
+        <w:t>inversa</w:t>
+      </w:r>
       <w:r>
         <w:rPr>
           <w:rFonts w:eastAsiaTheme="minorEastAsia" w:cs="Arial"/>
@@ -3028,21 +3018,7 @@
         <w:rPr>
           <w:rFonts w:eastAsiaTheme="minorEastAsia" w:cs="Arial"/>
         </w:rPr>
-        <w:t xml:space="preserve">se integra en una sola </w:t>
-      </w:r>
-      <w:proofErr w:type="spellStart"/>
-      <w:r>
-        <w:rPr>
-          <w:rFonts w:eastAsiaTheme="minorEastAsia" w:cs="Arial"/>
-        </w:rPr>
-        <w:t>constatne</w:t>
-      </w:r>
-      <w:proofErr w:type="spellEnd"/>
-      <w:r>
-        <w:rPr>
-          <w:rFonts w:eastAsiaTheme="minorEastAsia" w:cs="Arial"/>
-        </w:rPr>
-        <w:t xml:space="preserve">, llamada </w:t>
+        <w:t xml:space="preserve">se integra en una sola constatne, llamada </w:t>
       </w:r>
       <w:r>
         <w:rPr>
@@ -3356,35 +3332,7 @@
         <w:rPr>
           <w:rFonts w:eastAsiaTheme="minorEastAsia" w:cs="Arial"/>
         </w:rPr>
-        <w:t xml:space="preserve"> los sólidos o los líquidos no se incluyen porque su concentración no varía, sin embargo, los sólidos en disolución si pueden </w:t>
-      </w:r>
-      <w:proofErr w:type="spellStart"/>
-      <w:r>
-        <w:rPr>
-          <w:rFonts w:eastAsiaTheme="minorEastAsia" w:cs="Arial"/>
-        </w:rPr>
-        <w:t>varíar</w:t>
-      </w:r>
-      <w:proofErr w:type="spellEnd"/>
-      <w:r>
-        <w:rPr>
-          <w:rFonts w:eastAsiaTheme="minorEastAsia" w:cs="Arial"/>
-        </w:rPr>
-        <w:t xml:space="preserve"> </w:t>
-      </w:r>
-      <w:proofErr w:type="gramStart"/>
-      <w:r>
-        <w:rPr>
-          <w:rFonts w:eastAsiaTheme="minorEastAsia" w:cs="Arial"/>
-        </w:rPr>
-        <w:t>y</w:t>
-      </w:r>
-      <w:proofErr w:type="gramEnd"/>
-      <w:r>
-        <w:rPr>
-          <w:rFonts w:eastAsiaTheme="minorEastAsia" w:cs="Arial"/>
-        </w:rPr>
-        <w:t xml:space="preserve"> por lo tanto, estos sí se incluyen en la ecuación de la constante K</w:t>
+        <w:t xml:space="preserve"> los sólidos o los líquidos no se incluyen porque su concentración no varía, sin embargo, los sólidos en disolución si pueden varíar y por lo tanto, estos sí se incluyen en la ecuación de la constante K</w:t>
       </w:r>
       <w:r>
         <w:rPr>
@@ -5000,7 +4948,7 @@
           <w:i/>
           <w:iCs/>
         </w:rPr>
-        <w:t xml:space="preserve">Dada la reacción genérica: </w:t>
+        <w:t xml:space="preserve">Dada la reacción: </w:t>
       </w:r>
       <w:r>
         <w:rPr>
@@ -5932,28 +5880,7 @@
         <w:rPr>
           <w:rFonts w:cs="Arial"/>
         </w:rPr>
-        <w:t xml:space="preserve">En la reacción no se sabe </w:t>
-      </w:r>
-      <w:proofErr w:type="spellStart"/>
-      <w:r>
-        <w:rPr>
-          <w:rFonts w:cs="Arial"/>
-        </w:rPr>
-        <w:t>cuanto</w:t>
-      </w:r>
-      <w:proofErr w:type="spellEnd"/>
-      <w:r>
-        <w:rPr>
-          <w:rFonts w:cs="Arial"/>
-        </w:rPr>
-        <w:t xml:space="preserve"> va a reaccionar, por eso se pone x multiplicado por el coeficiente estequiométrico de cada sustancia. Los reactivos como desaparecen están </w:t>
-      </w:r>
-      <w:proofErr w:type="gramStart"/>
-      <w:r>
-        <w:rPr>
-          <w:rFonts w:cs="Arial"/>
-        </w:rPr>
-        <w:t>negativ</w:t>
+        <w:t>En la reacción no se sabe cuanto va a reaccionar, por eso se pone x multiplicado por el coeficiente estequiométrico de cada sustancia. Los reactivos como desaparecen están negativ</w:t>
       </w:r>
       <w:r>
         <w:rPr>
@@ -5961,7 +5888,6 @@
         </w:rPr>
         <w:t>o</w:t>
       </w:r>
-      <w:proofErr w:type="gramEnd"/>
       <w:r>
         <w:rPr>
           <w:rFonts w:cs="Arial"/>
@@ -6884,14 +6810,7 @@
         <w:rPr>
           <w:rFonts w:cs="Arial"/>
         </w:rPr>
-        <w:t xml:space="preserve"> es el mismo cálculo que </w:t>
-      </w:r>
-      <w:proofErr w:type="gramStart"/>
-      <w:r>
-        <w:rPr>
-          <w:rFonts w:cs="Arial"/>
-        </w:rPr>
-        <w:t>K</w:t>
+        <w:t xml:space="preserve"> es el mismo cálculo que K</w:t>
       </w:r>
       <w:r>
         <w:rPr>
@@ -6900,7 +6819,6 @@
         </w:rPr>
         <w:t>C</w:t>
       </w:r>
-      <w:proofErr w:type="gramEnd"/>
       <w:r>
         <w:rPr>
           <w:rFonts w:cs="Arial"/>
@@ -7208,21 +7126,7 @@
         <w:rPr>
           <w:rFonts w:eastAsiaTheme="minorEastAsia" w:cs="Arial"/>
         </w:rPr>
-        <w:t xml:space="preserve">, por </w:t>
-      </w:r>
-      <w:proofErr w:type="gramStart"/>
-      <w:r>
-        <w:rPr>
-          <w:rFonts w:eastAsiaTheme="minorEastAsia" w:cs="Arial"/>
-        </w:rPr>
-        <w:t>tanto</w:t>
-      </w:r>
-      <w:proofErr w:type="gramEnd"/>
-      <w:r>
-        <w:rPr>
-          <w:rFonts w:eastAsiaTheme="minorEastAsia" w:cs="Arial"/>
-        </w:rPr>
-        <w:t xml:space="preserve"> a el sentido de la reacción es hacia la derecha.</w:t>
+        <w:t>, por tanto a el sentido de la reacción es hacia la derecha.</w:t>
       </w:r>
     </w:p>
     <w:p>
@@ -9213,21 +9117,7 @@
               <w:rPr>
                 <w:rFonts w:cs="Arial"/>
               </w:rPr>
-              <w:t>Cantidad sin disociar: (1-</w:t>
-            </w:r>
-            <w:proofErr w:type="gramStart"/>
-            <w:r>
-              <w:rPr>
-                <w:rFonts w:cs="Arial"/>
-              </w:rPr>
-              <w:t>α)·</w:t>
-            </w:r>
-            <w:proofErr w:type="gramEnd"/>
-            <w:r>
-              <w:rPr>
-                <w:rFonts w:cs="Arial"/>
-              </w:rPr>
-              <w:t>concentración inicial</w:t>
+              <w:t>Cantidad sin disociar: (1-α)·concentración inicial</w:t>
             </w:r>
           </w:p>
         </w:tc>
@@ -9250,21 +9140,7 @@
         <w:rPr>
           <w:rFonts w:cs="Arial"/>
         </w:rPr>
-        <w:t xml:space="preserve">Veamos un ejemplo genérico de </w:t>
-      </w:r>
-      <w:proofErr w:type="spellStart"/>
-      <w:r>
-        <w:rPr>
-          <w:rFonts w:cs="Arial"/>
-        </w:rPr>
-        <w:t>como</w:t>
-      </w:r>
-      <w:proofErr w:type="spellEnd"/>
-      <w:r>
-        <w:rPr>
-          <w:rFonts w:cs="Arial"/>
-        </w:rPr>
-        <w:t xml:space="preserve"> proceder con las tablas de equilibrio para la reacción:</w:t>
+        <w:t>Veamos un ejemplo genérico de como proceder con las tablas de equilibrio para la reacción:</w:t>
       </w:r>
     </w:p>
     <w:p>
@@ -9735,21 +9611,7 @@
               <w:rPr>
                 <w:rFonts w:cs="Arial"/>
               </w:rPr>
-              <w:t>(1-</w:t>
-            </w:r>
-            <w:proofErr w:type="gramStart"/>
-            <w:r>
-              <w:rPr>
-                <w:rFonts w:cs="Arial"/>
-              </w:rPr>
-              <w:t>α)·</w:t>
-            </w:r>
-            <w:proofErr w:type="gramEnd"/>
-            <w:r>
-              <w:rPr>
-                <w:rFonts w:cs="Arial"/>
-              </w:rPr>
-              <w:t>C</w:t>
+              <w:t>(1-α)·C</w:t>
             </w:r>
             <w:r>
               <w:rPr>
@@ -10469,34 +10331,14 @@
               <w:rPr>
                 <w:rFonts w:eastAsiaTheme="minorEastAsia" w:cs="Arial"/>
               </w:rPr>
-              <w:t xml:space="preserve">R: constante de los </w:t>
-            </w:r>
-            <w:proofErr w:type="gramStart"/>
-            <w:r>
-              <w:rPr>
-                <w:rFonts w:eastAsiaTheme="minorEastAsia" w:cs="Arial"/>
-              </w:rPr>
-              <w:t>gases,  R</w:t>
-            </w:r>
-            <w:proofErr w:type="gramEnd"/>
+              <w:t>R: constante de los gases,  R</w:t>
+            </w:r>
             <m:oMath>
               <m:r>
                 <w:rPr>
                   <w:rFonts w:ascii="Cambria Math" w:hAnsi="Cambria Math" w:cs="Arial"/>
                 </w:rPr>
-                <m:t>=</m:t>
-              </m:r>
-              <m:r>
-                <w:rPr>
-                  <w:rFonts w:ascii="Cambria Math" w:hAnsi="Cambria Math" w:cs="Arial"/>
-                </w:rPr>
-                <m:t>0,082</m:t>
-              </m:r>
-              <m:r>
-                <w:rPr>
-                  <w:rFonts w:ascii="Cambria Math" w:hAnsi="Cambria Math" w:cs="Arial"/>
-                </w:rPr>
-                <m:t xml:space="preserve"> </m:t>
+                <m:t xml:space="preserve">=0,082 </m:t>
               </m:r>
               <m:f>
                 <m:fPr>
@@ -13083,16 +12925,8 @@
               <w:rPr>
                 <w:rFonts w:eastAsiaTheme="minorEastAsia" w:cs="Arial"/>
               </w:rPr>
-              <w:t xml:space="preserve">R: constante de los </w:t>
-            </w:r>
-            <w:proofErr w:type="gramStart"/>
-            <w:r>
-              <w:rPr>
-                <w:rFonts w:eastAsiaTheme="minorEastAsia" w:cs="Arial"/>
-              </w:rPr>
-              <w:t>gases,  R</w:t>
-            </w:r>
-            <w:proofErr w:type="gramEnd"/>
+              <w:t>R: constante de los gases,  R</w:t>
+            </w:r>
             <m:oMath>
               <m:r>
                 <w:rPr>
@@ -14190,31 +14024,9 @@
         <w:rPr>
           <w:rFonts w:cs="Arial"/>
         </w:rPr>
-        <w:t xml:space="preserve">Predicción cuantitativa de la variación de la temperatura. Ecuación de </w:t>
-      </w:r>
-      <w:proofErr w:type="spellStart"/>
-      <w:r>
-        <w:rPr>
-          <w:rFonts w:cs="Arial"/>
-        </w:rPr>
-        <w:t>Van’t</w:t>
-      </w:r>
-      <w:proofErr w:type="spellEnd"/>
-      <w:r>
-        <w:rPr>
-          <w:rFonts w:cs="Arial"/>
-        </w:rPr>
-        <w:t xml:space="preserve"> </w:t>
-      </w:r>
-      <w:proofErr w:type="spellStart"/>
-      <w:r>
-        <w:rPr>
-          <w:rFonts w:cs="Arial"/>
-        </w:rPr>
-        <w:t>Hoff</w:t>
+        <w:t>Predicción cuantitativa de la variación de la temperatura. Ecuación de Van’t Hoff</w:t>
       </w:r>
       <w:bookmarkEnd w:id="24"/>
-      <w:proofErr w:type="spellEnd"/>
     </w:p>
     <w:p>
       <w:pPr>
@@ -14226,30 +14038,8 @@
         <w:rPr>
           <w:rFonts w:cs="Arial"/>
         </w:rPr>
-        <w:t xml:space="preserve">La variación de la temperatura se puede determinar de manera exacta con la ecuación de </w:t>
-      </w:r>
-      <w:proofErr w:type="spellStart"/>
-      <w:r>
-        <w:rPr>
-          <w:rFonts w:cs="Arial"/>
-        </w:rPr>
-        <w:t>Van’t</w:t>
-      </w:r>
-      <w:proofErr w:type="spellEnd"/>
-      <w:r>
-        <w:rPr>
-          <w:rFonts w:cs="Arial"/>
-        </w:rPr>
-        <w:t xml:space="preserve"> </w:t>
-      </w:r>
-      <w:proofErr w:type="spellStart"/>
-      <w:r>
-        <w:rPr>
-          <w:rFonts w:cs="Arial"/>
-        </w:rPr>
-        <w:t>Hoff</w:t>
-      </w:r>
-      <w:proofErr w:type="spellEnd"/>
+        <w:t>La variación de la temperatura se puede determinar de manera exacta con la ecuación de Van’t Hoff</w:t>
+      </w:r>
       <w:r>
         <w:rPr>
           <w:rFonts w:cs="Arial"/>
@@ -14597,26 +14387,38 @@
                 <w:rFonts w:cs="Arial"/>
                 <w:vertAlign w:val="subscript"/>
               </w:rPr>
+              <w:t>p1</w:t>
+            </w:r>
+            <w:r>
+              <w:rPr>
+                <w:rFonts w:cs="Arial"/>
+              </w:rPr>
+              <w:t>: constante de equilibrio</w:t>
+            </w:r>
+            <w:r>
+              <w:rPr>
+                <w:rFonts w:cs="Arial"/>
+              </w:rPr>
+              <w:t xml:space="preserve"> para las presiones</w:t>
+            </w:r>
+            <w:r>
+              <w:rPr>
+                <w:rFonts w:cs="Arial"/>
+              </w:rPr>
+              <w:t xml:space="preserve"> a la temperatura de referencia T</w:t>
+            </w:r>
+            <w:r>
+              <w:rPr>
+                <w:rFonts w:cs="Arial"/>
+                <w:vertAlign w:val="subscript"/>
+              </w:rPr>
               <w:t>1</w:t>
             </w:r>
             <w:r>
               <w:rPr>
                 <w:rFonts w:cs="Arial"/>
               </w:rPr>
-              <w:t>: constante de equilibrio a la temperatura de referencia T</w:t>
-            </w:r>
-            <w:r>
-              <w:rPr>
-                <w:rFonts w:cs="Arial"/>
-                <w:vertAlign w:val="subscript"/>
-              </w:rPr>
-              <w:t>1</w:t>
-            </w:r>
-            <w:r>
-              <w:rPr>
-                <w:rFonts w:cs="Arial"/>
-              </w:rPr>
-              <w:t>. Este valor se conoce previamente.</w:t>
+              <w:t xml:space="preserve">. </w:t>
             </w:r>
           </w:p>
           <w:p>
@@ -14636,7 +14438,7 @@
                 <w:rFonts w:cs="Arial"/>
                 <w:vertAlign w:val="subscript"/>
               </w:rPr>
-              <w:t>2</w:t>
+              <w:t>p2</w:t>
             </w:r>
             <w:r>
               <w:rPr>
@@ -14668,7 +14470,20 @@
               <w:rPr>
                 <w:rFonts w:eastAsiaTheme="minorEastAsia" w:cs="Arial"/>
               </w:rPr>
-              <w:t xml:space="preserve"> entalpía estándar de la reacción en KJ/mol.</w:t>
+              <w:t xml:space="preserve"> entalpía estándar de la reacción en J/mol.</w:t>
+            </w:r>
+          </w:p>
+          <w:p>
+            <w:pPr>
+              <w:rPr>
+                <w:rFonts w:eastAsiaTheme="minorEastAsia" w:cs="Arial"/>
+              </w:rPr>
+            </w:pPr>
+            <w:r>
+              <w:rPr>
+                <w:rFonts w:eastAsiaTheme="minorEastAsia" w:cs="Arial"/>
+              </w:rPr>
+              <w:t>R: constante de los gases, 8,314 J/(mol·K)</w:t>
             </w:r>
           </w:p>
           <w:p>

</xml_diff>